<commit_message>
commit anpassung abstand netlify
</commit_message>
<xml_diff>
--- a/rent-a-rentner/documentation/Prototyping Projektdokumentation_ClaudiaCarvalho.docx
+++ b/rent-a-rentner/documentation/Prototyping Projektdokumentation_ClaudiaCarvalho.docx
@@ -15,12 +15,14 @@
         </w:rPr>
         <w:t xml:space="preserve">Prototyping </w:t>
       </w:r>
+      <w:proofErr w:type="spellStart"/>
       <w:r>
         <w:rPr>
           <w:lang w:val="en-US"/>
         </w:rPr>
         <w:t>Projektdokumentation</w:t>
       </w:r>
+      <w:proofErr w:type="spellEnd"/>
     </w:p>
     <w:p>
       <w:pPr>
@@ -73,23 +75,39 @@
         </w:rPr>
         <w:t xml:space="preserve"> </w:t>
       </w:r>
-      <w:r>
-        <w:rPr>
-          <w:lang w:eastAsia="de-CH"/>
-        </w:rPr>
-        <w:t>rent-a-rentner.</w:t>
-      </w:r>
-      <w:r>
-        <w:rPr>
-          <w:lang w:eastAsia="de-CH"/>
-        </w:rPr>
-        <w:t>netlify.app/</w:t>
-      </w:r>
-      <w:r>
-        <w:rPr>
-          <w:lang w:eastAsia="de-CH"/>
-        </w:rPr>
-        <w:t>]</w:t>
+      <w:proofErr w:type="spellStart"/>
+      <w:r>
+        <w:rPr>
+          <w:lang w:eastAsia="de-CH"/>
+        </w:rPr>
+        <w:t>rent</w:t>
+      </w:r>
+      <w:proofErr w:type="spellEnd"/>
+      <w:r>
+        <w:rPr>
+          <w:lang w:eastAsia="de-CH"/>
+        </w:rPr>
+        <w:t>-a-</w:t>
+      </w:r>
+      <w:proofErr w:type="spellStart"/>
+      <w:r>
+        <w:rPr>
+          <w:lang w:eastAsia="de-CH"/>
+        </w:rPr>
+        <w:t>rentner.</w:t>
+      </w:r>
+      <w:r>
+        <w:rPr>
+          <w:lang w:eastAsia="de-CH"/>
+        </w:rPr>
+        <w:t>netlify.app</w:t>
+      </w:r>
+      <w:proofErr w:type="spellEnd"/>
+      <w:r>
+        <w:rPr>
+          <w:lang w:eastAsia="de-CH"/>
+        </w:rPr>
+        <w:t>/</w:t>
       </w:r>
     </w:p>
     <w:p>
@@ -384,13 +402,35 @@
         <w:rPr>
           <w:lang w:eastAsia="de-CH"/>
         </w:rPr>
-        <w:t xml:space="preserve"> test@test</w:t>
-      </w:r>
-      <w:r>
-        <w:rPr>
-          <w:lang w:eastAsia="de-CH"/>
-        </w:rPr>
-        <w:t xml:space="preserve"> und PW: test </w:t>
+        <w:t xml:space="preserve"> </w:t>
+      </w:r>
+      <w:proofErr w:type="spellStart"/>
+      <w:r>
+        <w:rPr>
+          <w:lang w:eastAsia="de-CH"/>
+        </w:rPr>
+        <w:t>test@test</w:t>
+      </w:r>
+      <w:proofErr w:type="spellEnd"/>
+      <w:r>
+        <w:rPr>
+          <w:lang w:eastAsia="de-CH"/>
+        </w:rPr>
+        <w:t xml:space="preserve"> und PW: </w:t>
+      </w:r>
+      <w:proofErr w:type="spellStart"/>
+      <w:r>
+        <w:rPr>
+          <w:lang w:eastAsia="de-CH"/>
+        </w:rPr>
+        <w:t>test</w:t>
+      </w:r>
+      <w:proofErr w:type="spellEnd"/>
+      <w:r>
+        <w:rPr>
+          <w:lang w:eastAsia="de-CH"/>
+        </w:rPr>
+        <w:t xml:space="preserve"> </w:t>
       </w:r>
       <w:r>
         <w:rPr>
@@ -472,37 +512,103 @@
         </w:rPr>
         <w:t xml:space="preserve">Ein </w:t>
       </w:r>
+      <w:proofErr w:type="spellStart"/>
       <w:r>
         <w:rPr>
           <w:lang w:eastAsia="de-CH"/>
         </w:rPr>
         <w:t>user</w:t>
       </w:r>
-      <w:r>
-        <w:rPr>
-          <w:lang w:eastAsia="de-CH"/>
-        </w:rPr>
-        <w:t xml:space="preserve"> kann viele bookings haben</w:t>
-      </w:r>
-      <w:r>
-        <w:rPr>
-          <w:lang w:eastAsia="de-CH"/>
-        </w:rPr>
-        <w:t xml:space="preserve"> (Unterscheidung, ob clients oder rentner spielt in dem Fall keine Rolle)</w:t>
-      </w:r>
-    </w:p>
-    <w:p>
-      <w:pPr>
-        <w:rPr>
-          <w:lang w:eastAsia="de-CH"/>
-        </w:rPr>
-      </w:pPr>
-      <w:r>
-        <w:rPr>
-          <w:lang w:eastAsia="de-CH"/>
-        </w:rPr>
-        <w:t>Ein Booking gehört genau zu einem client und einem rentner</w:t>
-      </w:r>
+      <w:proofErr w:type="spellEnd"/>
+      <w:r>
+        <w:rPr>
+          <w:lang w:eastAsia="de-CH"/>
+        </w:rPr>
+        <w:t xml:space="preserve"> kann viele </w:t>
+      </w:r>
+      <w:proofErr w:type="spellStart"/>
+      <w:r>
+        <w:rPr>
+          <w:lang w:eastAsia="de-CH"/>
+        </w:rPr>
+        <w:t>bookings</w:t>
+      </w:r>
+      <w:proofErr w:type="spellEnd"/>
+      <w:r>
+        <w:rPr>
+          <w:lang w:eastAsia="de-CH"/>
+        </w:rPr>
+        <w:t xml:space="preserve"> haben</w:t>
+      </w:r>
+      <w:r>
+        <w:rPr>
+          <w:lang w:eastAsia="de-CH"/>
+        </w:rPr>
+        <w:t xml:space="preserve"> (Unterscheidung, ob </w:t>
+      </w:r>
+      <w:proofErr w:type="spellStart"/>
+      <w:r>
+        <w:rPr>
+          <w:lang w:eastAsia="de-CH"/>
+        </w:rPr>
+        <w:t>clients</w:t>
+      </w:r>
+      <w:proofErr w:type="spellEnd"/>
+      <w:r>
+        <w:rPr>
+          <w:lang w:eastAsia="de-CH"/>
+        </w:rPr>
+        <w:t xml:space="preserve"> oder </w:t>
+      </w:r>
+      <w:proofErr w:type="spellStart"/>
+      <w:r>
+        <w:rPr>
+          <w:lang w:eastAsia="de-CH"/>
+        </w:rPr>
+        <w:t>rentner</w:t>
+      </w:r>
+      <w:proofErr w:type="spellEnd"/>
+      <w:r>
+        <w:rPr>
+          <w:lang w:eastAsia="de-CH"/>
+        </w:rPr>
+        <w:t xml:space="preserve"> spielt in dem Fall keine Rolle)</w:t>
+      </w:r>
+    </w:p>
+    <w:p>
+      <w:pPr>
+        <w:rPr>
+          <w:lang w:eastAsia="de-CH"/>
+        </w:rPr>
+      </w:pPr>
+      <w:r>
+        <w:rPr>
+          <w:lang w:eastAsia="de-CH"/>
+        </w:rPr>
+        <w:t xml:space="preserve">Ein Booking gehört genau zu einem </w:t>
+      </w:r>
+      <w:proofErr w:type="spellStart"/>
+      <w:r>
+        <w:rPr>
+          <w:lang w:eastAsia="de-CH"/>
+        </w:rPr>
+        <w:t>client</w:t>
+      </w:r>
+      <w:proofErr w:type="spellEnd"/>
+      <w:r>
+        <w:rPr>
+          <w:lang w:eastAsia="de-CH"/>
+        </w:rPr>
+        <w:t xml:space="preserve"> und einem </w:t>
+      </w:r>
+      <w:proofErr w:type="spellStart"/>
+      <w:r>
+        <w:rPr>
+          <w:lang w:eastAsia="de-CH"/>
+        </w:rPr>
+        <w:t>rentner</w:t>
+      </w:r>
+      <w:proofErr w:type="spellEnd"/>
     </w:p>
     <w:p>
       <w:pPr>
@@ -714,8 +820,16 @@
         <w:rPr>
           <w:lang w:eastAsia="de-CH"/>
         </w:rPr>
-        <w:t xml:space="preserve"> Über den Button «Alle Rentner» gelangt man zur Seite /rentner</w:t>
-      </w:r>
+        <w:t xml:space="preserve"> Über den Button «Alle Rentner» gelangt man zur Seite /</w:t>
+      </w:r>
+      <w:proofErr w:type="spellStart"/>
+      <w:r>
+        <w:rPr>
+          <w:lang w:eastAsia="de-CH"/>
+        </w:rPr>
+        <w:t>rentner</w:t>
+      </w:r>
+      <w:proofErr w:type="spellEnd"/>
     </w:p>
     <w:p>
       <w:pPr>
@@ -759,18 +873,34 @@
           <w:lang w:eastAsia="de-CH"/>
         </w:rPr>
       </w:pPr>
-      <w:r>
-        <w:rPr>
-          <w:lang w:eastAsia="de-CH"/>
-        </w:rPr>
-        <w:t>routes/</w:t>
-      </w:r>
-      <w:r>
-        <w:rPr>
-          <w:lang w:eastAsia="de-CH"/>
-        </w:rPr>
-        <w:t>+page.svelte</w:t>
-      </w:r>
+      <w:proofErr w:type="spellStart"/>
+      <w:r>
+        <w:rPr>
+          <w:lang w:eastAsia="de-CH"/>
+        </w:rPr>
+        <w:t>routes</w:t>
+      </w:r>
+      <w:proofErr w:type="spellEnd"/>
+      <w:r>
+        <w:rPr>
+          <w:lang w:eastAsia="de-CH"/>
+        </w:rPr>
+        <w:t>/</w:t>
+      </w:r>
+      <w:r>
+        <w:rPr>
+          <w:lang w:eastAsia="de-CH"/>
+        </w:rPr>
+        <w:t>+</w:t>
+      </w:r>
+      <w:proofErr w:type="spellStart"/>
+      <w:r>
+        <w:rPr>
+          <w:lang w:eastAsia="de-CH"/>
+        </w:rPr>
+        <w:t>page.svelte</w:t>
+      </w:r>
+      <w:proofErr w:type="spellEnd"/>
     </w:p>
     <w:p>
       <w:pPr>
@@ -809,12 +939,14 @@
         </w:rPr>
         <w:t>Route: /</w:t>
       </w:r>
+      <w:proofErr w:type="spellStart"/>
       <w:r>
         <w:rPr>
           <w:lang w:eastAsia="de-CH"/>
         </w:rPr>
         <w:t>about</w:t>
       </w:r>
+      <w:proofErr w:type="spellEnd"/>
     </w:p>
     <w:p>
       <w:pPr>
@@ -937,24 +1069,48 @@
           <w:lang w:eastAsia="de-CH"/>
         </w:rPr>
       </w:pPr>
-      <w:r>
-        <w:rPr>
-          <w:lang w:eastAsia="de-CH"/>
-        </w:rPr>
-        <w:t>routes/</w:t>
-      </w:r>
-      <w:r>
-        <w:rPr>
-          <w:lang w:eastAsia="de-CH"/>
-        </w:rPr>
-        <w:t>about/</w:t>
-      </w:r>
-      <w:r>
-        <w:rPr>
-          <w:lang w:eastAsia="de-CH"/>
-        </w:rPr>
-        <w:t>+page.svelte</w:t>
-      </w:r>
+      <w:proofErr w:type="spellStart"/>
+      <w:r>
+        <w:rPr>
+          <w:lang w:eastAsia="de-CH"/>
+        </w:rPr>
+        <w:t>routes</w:t>
+      </w:r>
+      <w:proofErr w:type="spellEnd"/>
+      <w:r>
+        <w:rPr>
+          <w:lang w:eastAsia="de-CH"/>
+        </w:rPr>
+        <w:t>/</w:t>
+      </w:r>
+      <w:proofErr w:type="spellStart"/>
+      <w:r>
+        <w:rPr>
+          <w:lang w:eastAsia="de-CH"/>
+        </w:rPr>
+        <w:t>about</w:t>
+      </w:r>
+      <w:proofErr w:type="spellEnd"/>
+      <w:r>
+        <w:rPr>
+          <w:lang w:eastAsia="de-CH"/>
+        </w:rPr>
+        <w:t>/</w:t>
+      </w:r>
+      <w:r>
+        <w:rPr>
+          <w:lang w:eastAsia="de-CH"/>
+        </w:rPr>
+        <w:t>+</w:t>
+      </w:r>
+      <w:proofErr w:type="spellStart"/>
+      <w:r>
+        <w:rPr>
+          <w:lang w:eastAsia="de-CH"/>
+        </w:rPr>
+        <w:t>page.svelte</w:t>
+      </w:r>
+      <w:proofErr w:type="spellEnd"/>
     </w:p>
     <w:p>
       <w:pPr>
@@ -1103,11 +1259,19 @@
           <w:lang w:eastAsia="de-CH"/>
         </w:rPr>
       </w:pPr>
-      <w:r>
-        <w:rPr>
-          <w:lang w:eastAsia="de-CH"/>
-        </w:rPr>
-        <w:t>routes/</w:t>
+      <w:proofErr w:type="spellStart"/>
+      <w:r>
+        <w:rPr>
+          <w:lang w:eastAsia="de-CH"/>
+        </w:rPr>
+        <w:t>routes</w:t>
+      </w:r>
+      <w:proofErr w:type="spellEnd"/>
+      <w:r>
+        <w:rPr>
+          <w:lang w:eastAsia="de-CH"/>
+        </w:rPr>
+        <w:t>/</w:t>
       </w:r>
       <w:r>
         <w:rPr>
@@ -1119,8 +1283,16 @@
         <w:rPr>
           <w:lang w:eastAsia="de-CH"/>
         </w:rPr>
-        <w:t>+page.svelte</w:t>
-      </w:r>
+        <w:t>+</w:t>
+      </w:r>
+      <w:proofErr w:type="spellStart"/>
+      <w:r>
+        <w:rPr>
+          <w:lang w:eastAsia="de-CH"/>
+        </w:rPr>
+        <w:t>page.svelte</w:t>
+      </w:r>
+      <w:proofErr w:type="spellEnd"/>
     </w:p>
     <w:p>
       <w:pPr>
@@ -1159,12 +1331,14 @@
         </w:rPr>
         <w:t>Route: /</w:t>
       </w:r>
+      <w:proofErr w:type="spellStart"/>
       <w:r>
         <w:rPr>
           <w:lang w:eastAsia="de-CH"/>
         </w:rPr>
         <w:t>login</w:t>
       </w:r>
+      <w:proofErr w:type="spellEnd"/>
     </w:p>
     <w:p>
       <w:pPr>
@@ -1323,24 +1497,48 @@
           <w:lang w:eastAsia="de-CH"/>
         </w:rPr>
       </w:pPr>
-      <w:r>
-        <w:rPr>
-          <w:lang w:eastAsia="de-CH"/>
-        </w:rPr>
-        <w:t>routes/</w:t>
-      </w:r>
-      <w:r>
-        <w:rPr>
-          <w:lang w:eastAsia="de-CH"/>
-        </w:rPr>
-        <w:t>login/</w:t>
-      </w:r>
-      <w:r>
-        <w:rPr>
-          <w:lang w:eastAsia="de-CH"/>
-        </w:rPr>
-        <w:t>+page.svelte</w:t>
-      </w:r>
+      <w:proofErr w:type="spellStart"/>
+      <w:r>
+        <w:rPr>
+          <w:lang w:eastAsia="de-CH"/>
+        </w:rPr>
+        <w:t>routes</w:t>
+      </w:r>
+      <w:proofErr w:type="spellEnd"/>
+      <w:r>
+        <w:rPr>
+          <w:lang w:eastAsia="de-CH"/>
+        </w:rPr>
+        <w:t>/</w:t>
+      </w:r>
+      <w:proofErr w:type="spellStart"/>
+      <w:r>
+        <w:rPr>
+          <w:lang w:eastAsia="de-CH"/>
+        </w:rPr>
+        <w:t>login</w:t>
+      </w:r>
+      <w:proofErr w:type="spellEnd"/>
+      <w:r>
+        <w:rPr>
+          <w:lang w:eastAsia="de-CH"/>
+        </w:rPr>
+        <w:t>/</w:t>
+      </w:r>
+      <w:r>
+        <w:rPr>
+          <w:lang w:eastAsia="de-CH"/>
+        </w:rPr>
+        <w:t>+</w:t>
+      </w:r>
+      <w:proofErr w:type="spellStart"/>
+      <w:r>
+        <w:rPr>
+          <w:lang w:eastAsia="de-CH"/>
+        </w:rPr>
+        <w:t>page.svelte</w:t>
+      </w:r>
+      <w:proofErr w:type="spellEnd"/>
     </w:p>
     <w:p>
       <w:pPr>
@@ -1409,12 +1607,14 @@
         </w:rPr>
         <w:t>Route: /</w:t>
       </w:r>
+      <w:proofErr w:type="spellStart"/>
       <w:r>
         <w:rPr>
           <w:lang w:eastAsia="de-CH"/>
         </w:rPr>
         <w:t>register</w:t>
       </w:r>
+      <w:proofErr w:type="spellEnd"/>
     </w:p>
     <w:p>
       <w:pPr>
@@ -1482,23 +1682,61 @@
         </w:rPr>
         <w:t xml:space="preserve"> ermöglicht es zu unterscheiden, ob man sich als ein Rentner oder als Kunde registrieren möchte. Beim Klicken auf den «Als Rentner» Button wird man auf die Seite /</w:t>
       </w:r>
+      <w:proofErr w:type="spellStart"/>
       <w:r>
         <w:rPr>
           <w:lang w:eastAsia="de-CH"/>
         </w:rPr>
         <w:t>register</w:t>
       </w:r>
+      <w:proofErr w:type="spellEnd"/>
       <w:r>
         <w:rPr>
           <w:lang w:eastAsia="de-CH"/>
         </w:rPr>
         <w:t>/</w:t>
       </w:r>
-      <w:r>
-        <w:rPr>
-          <w:lang w:eastAsia="de-CH"/>
-        </w:rPr>
-        <w:t>rentner weitergeleitet. Beim Klicken auf den «Als Kunde» Button wird man auf die Seite /register/client weitergeleitet.</w:t>
+      <w:proofErr w:type="spellStart"/>
+      <w:r>
+        <w:rPr>
+          <w:lang w:eastAsia="de-CH"/>
+        </w:rPr>
+        <w:t>rentner</w:t>
+      </w:r>
+      <w:proofErr w:type="spellEnd"/>
+      <w:r>
+        <w:rPr>
+          <w:lang w:eastAsia="de-CH"/>
+        </w:rPr>
+        <w:t xml:space="preserve"> weitergeleitet. Beim Klicken auf den «Als Kunde» Button wird man auf die Seite /</w:t>
+      </w:r>
+      <w:proofErr w:type="spellStart"/>
+      <w:r>
+        <w:rPr>
+          <w:lang w:eastAsia="de-CH"/>
+        </w:rPr>
+        <w:t>register</w:t>
+      </w:r>
+      <w:proofErr w:type="spellEnd"/>
+      <w:r>
+        <w:rPr>
+          <w:lang w:eastAsia="de-CH"/>
+        </w:rPr>
+        <w:t>/</w:t>
+      </w:r>
+      <w:proofErr w:type="spellStart"/>
+      <w:r>
+        <w:rPr>
+          <w:lang w:eastAsia="de-CH"/>
+        </w:rPr>
+        <w:t>client</w:t>
+      </w:r>
+      <w:proofErr w:type="spellEnd"/>
+      <w:r>
+        <w:rPr>
+          <w:lang w:eastAsia="de-CH"/>
+        </w:rPr>
+        <w:t xml:space="preserve"> weitergeleitet.</w:t>
       </w:r>
     </w:p>
     <w:p>
@@ -1543,24 +1781,42 @@
           <w:lang w:eastAsia="de-CH"/>
         </w:rPr>
       </w:pPr>
-      <w:r>
-        <w:rPr>
-          <w:lang w:eastAsia="de-CH"/>
-        </w:rPr>
-        <w:t>routes/</w:t>
-      </w:r>
+      <w:proofErr w:type="spellStart"/>
+      <w:r>
+        <w:rPr>
+          <w:lang w:eastAsia="de-CH"/>
+        </w:rPr>
+        <w:t>routes</w:t>
+      </w:r>
+      <w:proofErr w:type="spellEnd"/>
+      <w:r>
+        <w:rPr>
+          <w:lang w:eastAsia="de-CH"/>
+        </w:rPr>
+        <w:t>/</w:t>
+      </w:r>
+      <w:proofErr w:type="spellStart"/>
       <w:r>
         <w:rPr>
           <w:lang w:eastAsia="de-CH"/>
         </w:rPr>
         <w:t>register</w:t>
       </w:r>
-      <w:r>
-        <w:rPr>
-          <w:lang w:eastAsia="de-CH"/>
-        </w:rPr>
-        <w:t>/+page.svelte</w:t>
-      </w:r>
+      <w:proofErr w:type="spellEnd"/>
+      <w:r>
+        <w:rPr>
+          <w:lang w:eastAsia="de-CH"/>
+        </w:rPr>
+        <w:t>/+</w:t>
+      </w:r>
+      <w:proofErr w:type="spellStart"/>
+      <w:r>
+        <w:rPr>
+          <w:lang w:eastAsia="de-CH"/>
+        </w:rPr>
+        <w:t>page.svelte</w:t>
+      </w:r>
+      <w:proofErr w:type="spellEnd"/>
     </w:p>
     <w:p>
       <w:pPr>
@@ -1602,18 +1858,28 @@
         </w:rPr>
         <w:t>Route: /</w:t>
       </w:r>
+      <w:proofErr w:type="spellStart"/>
       <w:r>
         <w:rPr>
           <w:lang w:eastAsia="de-CH"/>
         </w:rPr>
         <w:t>register</w:t>
       </w:r>
-      <w:r>
-        <w:rPr>
-          <w:lang w:eastAsia="de-CH"/>
-        </w:rPr>
-        <w:t>/rentner</w:t>
-      </w:r>
+      <w:proofErr w:type="spellEnd"/>
+      <w:r>
+        <w:rPr>
+          <w:lang w:eastAsia="de-CH"/>
+        </w:rPr>
+        <w:t>/</w:t>
+      </w:r>
+      <w:proofErr w:type="spellStart"/>
+      <w:r>
+        <w:rPr>
+          <w:lang w:eastAsia="de-CH"/>
+        </w:rPr>
+        <w:t>rentner</w:t>
+      </w:r>
+      <w:proofErr w:type="spellEnd"/>
     </w:p>
     <w:p>
       <w:pPr>
@@ -1673,7 +1939,63 @@
         <w:rPr>
           <w:lang w:eastAsia="de-CH"/>
         </w:rPr>
-        <w:t>Diese Seite ermöglicht es zu unterscheiden, ob man sich als ein Rentner oder als Kunde registrieren möchte. Beim Klicken auf den «Als Rentner» Button wird man auf die Seite /register/rentner weitergeleitet. Beim Klicken auf den «Als Kunde» Button wird man auf die Seite /register/client weitergeleitet.</w:t>
+        <w:t>Diese Seite ermöglicht es zu unterscheiden, ob man sich als ein Rentner oder als Kunde registrieren möchte. Beim Klicken auf den «Als Rentner» Button wird man auf die Seite /</w:t>
+      </w:r>
+      <w:proofErr w:type="spellStart"/>
+      <w:r>
+        <w:rPr>
+          <w:lang w:eastAsia="de-CH"/>
+        </w:rPr>
+        <w:t>register</w:t>
+      </w:r>
+      <w:proofErr w:type="spellEnd"/>
+      <w:r>
+        <w:rPr>
+          <w:lang w:eastAsia="de-CH"/>
+        </w:rPr>
+        <w:t>/</w:t>
+      </w:r>
+      <w:proofErr w:type="spellStart"/>
+      <w:r>
+        <w:rPr>
+          <w:lang w:eastAsia="de-CH"/>
+        </w:rPr>
+        <w:t>rentner</w:t>
+      </w:r>
+      <w:proofErr w:type="spellEnd"/>
+      <w:r>
+        <w:rPr>
+          <w:lang w:eastAsia="de-CH"/>
+        </w:rPr>
+        <w:t xml:space="preserve"> weitergeleitet. Beim Klicken auf den «Als Kunde» Button wird man auf die Seite /</w:t>
+      </w:r>
+      <w:proofErr w:type="spellStart"/>
+      <w:r>
+        <w:rPr>
+          <w:lang w:eastAsia="de-CH"/>
+        </w:rPr>
+        <w:t>register</w:t>
+      </w:r>
+      <w:proofErr w:type="spellEnd"/>
+      <w:r>
+        <w:rPr>
+          <w:lang w:eastAsia="de-CH"/>
+        </w:rPr>
+        <w:t>/</w:t>
+      </w:r>
+      <w:proofErr w:type="spellStart"/>
+      <w:r>
+        <w:rPr>
+          <w:lang w:eastAsia="de-CH"/>
+        </w:rPr>
+        <w:t>client</w:t>
+      </w:r>
+      <w:proofErr w:type="spellEnd"/>
+      <w:r>
+        <w:rPr>
+          <w:lang w:eastAsia="de-CH"/>
+        </w:rPr>
+        <w:t xml:space="preserve"> weitergeleitet.</w:t>
       </w:r>
       <w:r>
         <w:rPr>
@@ -1736,24 +2058,56 @@
           <w:lang w:val="fr-CH" w:eastAsia="de-CH"/>
         </w:rPr>
       </w:pPr>
-      <w:r>
-        <w:rPr>
-          <w:lang w:eastAsia="de-CH"/>
-        </w:rPr>
-        <w:t>routes/</w:t>
-      </w:r>
-      <w:r>
-        <w:rPr>
-          <w:lang w:eastAsia="de-CH"/>
-        </w:rPr>
-        <w:t>register/rentner</w:t>
-      </w:r>
-      <w:r>
-        <w:rPr>
-          <w:lang w:eastAsia="de-CH"/>
-        </w:rPr>
-        <w:t>/+page.svelte</w:t>
-      </w:r>
+      <w:proofErr w:type="spellStart"/>
+      <w:r>
+        <w:rPr>
+          <w:lang w:eastAsia="de-CH"/>
+        </w:rPr>
+        <w:t>routes</w:t>
+      </w:r>
+      <w:proofErr w:type="spellEnd"/>
+      <w:r>
+        <w:rPr>
+          <w:lang w:eastAsia="de-CH"/>
+        </w:rPr>
+        <w:t>/</w:t>
+      </w:r>
+      <w:proofErr w:type="spellStart"/>
+      <w:r>
+        <w:rPr>
+          <w:lang w:eastAsia="de-CH"/>
+        </w:rPr>
+        <w:t>register</w:t>
+      </w:r>
+      <w:proofErr w:type="spellEnd"/>
+      <w:r>
+        <w:rPr>
+          <w:lang w:eastAsia="de-CH"/>
+        </w:rPr>
+        <w:t>/</w:t>
+      </w:r>
+      <w:proofErr w:type="spellStart"/>
+      <w:r>
+        <w:rPr>
+          <w:lang w:eastAsia="de-CH"/>
+        </w:rPr>
+        <w:t>rentner</w:t>
+      </w:r>
+      <w:proofErr w:type="spellEnd"/>
+      <w:r>
+        <w:rPr>
+          <w:lang w:eastAsia="de-CH"/>
+        </w:rPr>
+        <w:t>/+</w:t>
+      </w:r>
+      <w:proofErr w:type="spellStart"/>
+      <w:r>
+        <w:rPr>
+          <w:lang w:eastAsia="de-CH"/>
+        </w:rPr>
+        <w:t>page.svelte</w:t>
+      </w:r>
+      <w:proofErr w:type="spellEnd"/>
     </w:p>
     <w:p>
       <w:pPr>
@@ -1778,12 +2132,28 @@
         </w:rPr>
         <w:t>/</w:t>
       </w:r>
-      <w:r>
-        <w:rPr>
-          <w:lang w:eastAsia="de-CH"/>
-        </w:rPr>
-        <w:t>register/rentner</w:t>
-      </w:r>
+      <w:proofErr w:type="spellStart"/>
+      <w:r>
+        <w:rPr>
+          <w:lang w:eastAsia="de-CH"/>
+        </w:rPr>
+        <w:t>register</w:t>
+      </w:r>
+      <w:proofErr w:type="spellEnd"/>
+      <w:r>
+        <w:rPr>
+          <w:lang w:eastAsia="de-CH"/>
+        </w:rPr>
+        <w:t>/</w:t>
+      </w:r>
+      <w:proofErr w:type="spellStart"/>
+      <w:r>
+        <w:rPr>
+          <w:lang w:eastAsia="de-CH"/>
+        </w:rPr>
+        <w:t>rentner</w:t>
+      </w:r>
+      <w:proofErr w:type="spellEnd"/>
       <w:r>
         <w:rPr>
           <w:lang w:val="fr-CH" w:eastAsia="de-CH"/>
@@ -1814,17 +2184,33 @@
           <w:lang w:eastAsia="de-CH"/>
         </w:rPr>
       </w:pPr>
-      <w:r>
-        <w:rPr>
-          <w:lang w:eastAsia="de-CH"/>
-        </w:rPr>
-        <w:t>lib/</w:t>
-      </w:r>
-      <w:r>
-        <w:rPr>
-          <w:lang w:eastAsia="de-CH"/>
-        </w:rPr>
-        <w:t>utils/db.js</w:t>
+      <w:proofErr w:type="spellStart"/>
+      <w:r>
+        <w:rPr>
+          <w:lang w:eastAsia="de-CH"/>
+        </w:rPr>
+        <w:t>lib</w:t>
+      </w:r>
+      <w:proofErr w:type="spellEnd"/>
+      <w:r>
+        <w:rPr>
+          <w:lang w:eastAsia="de-CH"/>
+        </w:rPr>
+        <w:t>/</w:t>
+      </w:r>
+      <w:proofErr w:type="spellStart"/>
+      <w:r>
+        <w:rPr>
+          <w:lang w:eastAsia="de-CH"/>
+        </w:rPr>
+        <w:t>utils</w:t>
+      </w:r>
+      <w:proofErr w:type="spellEnd"/>
+      <w:r>
+        <w:rPr>
+          <w:lang w:eastAsia="de-CH"/>
+        </w:rPr>
+        <w:t>/db.js</w:t>
       </w:r>
     </w:p>
     <w:p>
@@ -1838,12 +2224,14 @@
           <w:lang w:eastAsia="de-CH"/>
         </w:rPr>
       </w:pPr>
+      <w:proofErr w:type="spellStart"/>
       <w:r>
         <w:rPr>
           <w:lang w:eastAsia="de-CH"/>
         </w:rPr>
         <w:t>bcrypt</w:t>
       </w:r>
+      <w:proofErr w:type="spellEnd"/>
     </w:p>
     <w:p>
       <w:pPr>
@@ -1885,18 +2273,28 @@
         </w:rPr>
         <w:t>Route: /</w:t>
       </w:r>
-      <w:r>
-        <w:rPr>
-          <w:lang w:eastAsia="de-CH"/>
-        </w:rPr>
-        <w:t>register/</w:t>
-      </w:r>
+      <w:proofErr w:type="spellStart"/>
+      <w:r>
+        <w:rPr>
+          <w:lang w:eastAsia="de-CH"/>
+        </w:rPr>
+        <w:t>register</w:t>
+      </w:r>
+      <w:proofErr w:type="spellEnd"/>
+      <w:r>
+        <w:rPr>
+          <w:lang w:eastAsia="de-CH"/>
+        </w:rPr>
+        <w:t>/</w:t>
+      </w:r>
+      <w:proofErr w:type="spellStart"/>
       <w:r>
         <w:rPr>
           <w:lang w:eastAsia="de-CH"/>
         </w:rPr>
         <w:t>client</w:t>
       </w:r>
+      <w:proofErr w:type="spellEnd"/>
     </w:p>
     <w:p>
       <w:pPr>
@@ -1956,7 +2354,63 @@
         <w:rPr>
           <w:lang w:eastAsia="de-CH"/>
         </w:rPr>
-        <w:t>Diese Seite ermöglicht es zu unterscheiden, ob man sich als ein Rentner oder als Kunde registrieren möchte. Beim Klicken auf den «Als Rentner» Button wird man auf die Seite /register/rentner weitergeleitet. Beim Klicken auf den «Als Kunde» Button wird man auf die Seite /register/client weitergeleitet.</w:t>
+        <w:t>Diese Seite ermöglicht es zu unterscheiden, ob man sich als ein Rentner oder als Kunde registrieren möchte. Beim Klicken auf den «Als Rentner» Button wird man auf die Seite /</w:t>
+      </w:r>
+      <w:proofErr w:type="spellStart"/>
+      <w:r>
+        <w:rPr>
+          <w:lang w:eastAsia="de-CH"/>
+        </w:rPr>
+        <w:t>register</w:t>
+      </w:r>
+      <w:proofErr w:type="spellEnd"/>
+      <w:r>
+        <w:rPr>
+          <w:lang w:eastAsia="de-CH"/>
+        </w:rPr>
+        <w:t>/</w:t>
+      </w:r>
+      <w:proofErr w:type="spellStart"/>
+      <w:r>
+        <w:rPr>
+          <w:lang w:eastAsia="de-CH"/>
+        </w:rPr>
+        <w:t>rentner</w:t>
+      </w:r>
+      <w:proofErr w:type="spellEnd"/>
+      <w:r>
+        <w:rPr>
+          <w:lang w:eastAsia="de-CH"/>
+        </w:rPr>
+        <w:t xml:space="preserve"> weitergeleitet. Beim Klicken auf den «Als Kunde» Button wird man auf die Seite /</w:t>
+      </w:r>
+      <w:proofErr w:type="spellStart"/>
+      <w:r>
+        <w:rPr>
+          <w:lang w:eastAsia="de-CH"/>
+        </w:rPr>
+        <w:t>register</w:t>
+      </w:r>
+      <w:proofErr w:type="spellEnd"/>
+      <w:r>
+        <w:rPr>
+          <w:lang w:eastAsia="de-CH"/>
+        </w:rPr>
+        <w:t>/</w:t>
+      </w:r>
+      <w:proofErr w:type="spellStart"/>
+      <w:r>
+        <w:rPr>
+          <w:lang w:eastAsia="de-CH"/>
+        </w:rPr>
+        <w:t>client</w:t>
+      </w:r>
+      <w:proofErr w:type="spellEnd"/>
+      <w:r>
+        <w:rPr>
+          <w:lang w:eastAsia="de-CH"/>
+        </w:rPr>
+        <w:t xml:space="preserve"> weitergeleitet.</w:t>
       </w:r>
       <w:r>
         <w:rPr>
@@ -2023,20 +2477,42 @@
         <w:rPr>
           <w:lang w:val="fr-CH" w:eastAsia="de-CH"/>
         </w:rPr>
-        <w:t>routes/register/</w:t>
-      </w:r>
+        <w:t>routes/</w:t>
+      </w:r>
+      <w:proofErr w:type="spellStart"/>
       <w:r>
         <w:rPr>
           <w:lang w:val="fr-CH" w:eastAsia="de-CH"/>
         </w:rPr>
+        <w:t>register</w:t>
+      </w:r>
+      <w:proofErr w:type="spellEnd"/>
+      <w:r>
+        <w:rPr>
+          <w:lang w:val="fr-CH" w:eastAsia="de-CH"/>
+        </w:rPr>
+        <w:t>/</w:t>
+      </w:r>
+      <w:r>
+        <w:rPr>
+          <w:lang w:val="fr-CH" w:eastAsia="de-CH"/>
+        </w:rPr>
         <w:t>client</w:t>
       </w:r>
       <w:r>
         <w:rPr>
           <w:lang w:val="fr-CH" w:eastAsia="de-CH"/>
         </w:rPr>
-        <w:t>/+page.svelte</w:t>
-      </w:r>
+        <w:t>/+</w:t>
+      </w:r>
+      <w:proofErr w:type="spellStart"/>
+      <w:r>
+        <w:rPr>
+          <w:lang w:val="fr-CH" w:eastAsia="de-CH"/>
+        </w:rPr>
+        <w:t>page.svelte</w:t>
+      </w:r>
+      <w:proofErr w:type="spellEnd"/>
     </w:p>
     <w:p>
       <w:pPr>
@@ -2059,7 +2535,21 @@
         <w:rPr>
           <w:lang w:val="fr-CH" w:eastAsia="de-CH"/>
         </w:rPr>
-        <w:t>/register/</w:t>
+        <w:t>/</w:t>
+      </w:r>
+      <w:proofErr w:type="spellStart"/>
+      <w:r>
+        <w:rPr>
+          <w:lang w:val="fr-CH" w:eastAsia="de-CH"/>
+        </w:rPr>
+        <w:t>register</w:t>
+      </w:r>
+      <w:proofErr w:type="spellEnd"/>
+      <w:r>
+        <w:rPr>
+          <w:lang w:val="fr-CH" w:eastAsia="de-CH"/>
+        </w:rPr>
+        <w:t>/</w:t>
       </w:r>
       <w:r>
         <w:rPr>
@@ -2097,17 +2587,33 @@
           <w:lang w:eastAsia="de-CH"/>
         </w:rPr>
       </w:pPr>
-      <w:r>
-        <w:rPr>
-          <w:lang w:eastAsia="de-CH"/>
-        </w:rPr>
-        <w:t>lib/</w:t>
-      </w:r>
-      <w:r>
-        <w:rPr>
-          <w:lang w:eastAsia="de-CH"/>
-        </w:rPr>
-        <w:t>utils/db.js</w:t>
+      <w:proofErr w:type="spellStart"/>
+      <w:r>
+        <w:rPr>
+          <w:lang w:eastAsia="de-CH"/>
+        </w:rPr>
+        <w:t>lib</w:t>
+      </w:r>
+      <w:proofErr w:type="spellEnd"/>
+      <w:r>
+        <w:rPr>
+          <w:lang w:eastAsia="de-CH"/>
+        </w:rPr>
+        <w:t>/</w:t>
+      </w:r>
+      <w:proofErr w:type="spellStart"/>
+      <w:r>
+        <w:rPr>
+          <w:lang w:eastAsia="de-CH"/>
+        </w:rPr>
+        <w:t>utils</w:t>
+      </w:r>
+      <w:proofErr w:type="spellEnd"/>
+      <w:r>
+        <w:rPr>
+          <w:lang w:eastAsia="de-CH"/>
+        </w:rPr>
+        <w:t>/db.js</w:t>
       </w:r>
     </w:p>
     <w:p>
@@ -2121,12 +2627,14 @@
           <w:lang w:val="fr-CH" w:eastAsia="de-CH"/>
         </w:rPr>
       </w:pPr>
+      <w:proofErr w:type="spellStart"/>
       <w:r>
         <w:rPr>
           <w:lang w:eastAsia="de-CH"/>
         </w:rPr>
         <w:t>bcrypt</w:t>
       </w:r>
+      <w:proofErr w:type="spellEnd"/>
     </w:p>
     <w:p>
       <w:pPr>
@@ -2165,12 +2673,14 @@
         </w:rPr>
         <w:t>Route: /</w:t>
       </w:r>
+      <w:proofErr w:type="spellStart"/>
       <w:r>
         <w:rPr>
           <w:lang w:eastAsia="de-CH"/>
         </w:rPr>
         <w:t>rentner</w:t>
       </w:r>
+      <w:proofErr w:type="spellEnd"/>
     </w:p>
     <w:p>
       <w:pPr>
@@ -2236,7 +2746,21 @@
         <w:rPr>
           <w:lang w:eastAsia="de-CH"/>
         </w:rPr>
-        <w:t>Auflistung erfolgt nach einem Aufbau, welches durch die RentnerCard.svelte definiert wurde</w:t>
+        <w:t xml:space="preserve">Auflistung erfolgt nach einem Aufbau, welches durch die </w:t>
+      </w:r>
+      <w:proofErr w:type="spellStart"/>
+      <w:r>
+        <w:rPr>
+          <w:lang w:eastAsia="de-CH"/>
+        </w:rPr>
+        <w:t>RentnerCard.svelte</w:t>
+      </w:r>
+      <w:proofErr w:type="spellEnd"/>
+      <w:r>
+        <w:rPr>
+          <w:lang w:eastAsia="de-CH"/>
+        </w:rPr>
+        <w:t xml:space="preserve"> definiert wurde</w:t>
       </w:r>
       <w:r>
         <w:rPr>
@@ -2256,12 +2780,14 @@
         </w:rPr>
         <w:t>wird man auf die Seite /</w:t>
       </w:r>
+      <w:proofErr w:type="spellStart"/>
       <w:r>
         <w:rPr>
           <w:lang w:eastAsia="de-CH"/>
         </w:rPr>
         <w:t>rentner</w:t>
       </w:r>
+      <w:proofErr w:type="spellEnd"/>
       <w:r>
         <w:rPr>
           <w:lang w:eastAsia="de-CH"/>
@@ -2272,7 +2798,21 @@
         <w:rPr>
           <w:lang w:eastAsia="de-CH"/>
         </w:rPr>
-        <w:t xml:space="preserve">[rentner_id] </w:t>
+        <w:t>[</w:t>
+      </w:r>
+      <w:proofErr w:type="spellStart"/>
+      <w:r>
+        <w:rPr>
+          <w:lang w:eastAsia="de-CH"/>
+        </w:rPr>
+        <w:t>rentner_id</w:t>
+      </w:r>
+      <w:proofErr w:type="spellEnd"/>
+      <w:r>
+        <w:rPr>
+          <w:lang w:eastAsia="de-CH"/>
+        </w:rPr>
+        <w:t xml:space="preserve">] </w:t>
       </w:r>
       <w:r>
         <w:rPr>
@@ -2305,6 +2845,7 @@
           <w:lang w:eastAsia="de-CH"/>
         </w:rPr>
       </w:pPr>
+      <w:proofErr w:type="spellStart"/>
       <w:r>
         <w:rPr>
           <w:lang w:eastAsia="de-CH"/>
@@ -2315,8 +2856,37 @@
         <w:rPr>
           <w:lang w:eastAsia="de-CH"/>
         </w:rPr>
-        <w:t>ib/components/RentnerCard.svelte</w:t>
-      </w:r>
+        <w:t>ib</w:t>
+      </w:r>
+      <w:proofErr w:type="spellEnd"/>
+      <w:r>
+        <w:rPr>
+          <w:lang w:eastAsia="de-CH"/>
+        </w:rPr>
+        <w:t>/</w:t>
+      </w:r>
+      <w:proofErr w:type="spellStart"/>
+      <w:r>
+        <w:rPr>
+          <w:lang w:eastAsia="de-CH"/>
+        </w:rPr>
+        <w:t>components</w:t>
+      </w:r>
+      <w:proofErr w:type="spellEnd"/>
+      <w:r>
+        <w:rPr>
+          <w:lang w:eastAsia="de-CH"/>
+        </w:rPr>
+        <w:t>/</w:t>
+      </w:r>
+      <w:proofErr w:type="spellStart"/>
+      <w:r>
+        <w:rPr>
+          <w:lang w:eastAsia="de-CH"/>
+        </w:rPr>
+        <w:t>RentnerCard.svelte</w:t>
+      </w:r>
+      <w:proofErr w:type="spellEnd"/>
     </w:p>
     <w:p>
       <w:pPr>
@@ -2329,24 +2899,42 @@
           <w:lang w:val="fr-CH" w:eastAsia="de-CH"/>
         </w:rPr>
       </w:pPr>
-      <w:r>
-        <w:rPr>
-          <w:lang w:eastAsia="de-CH"/>
-        </w:rPr>
-        <w:t>routes/</w:t>
-      </w:r>
+      <w:proofErr w:type="spellStart"/>
+      <w:r>
+        <w:rPr>
+          <w:lang w:eastAsia="de-CH"/>
+        </w:rPr>
+        <w:t>routes</w:t>
+      </w:r>
+      <w:proofErr w:type="spellEnd"/>
+      <w:r>
+        <w:rPr>
+          <w:lang w:eastAsia="de-CH"/>
+        </w:rPr>
+        <w:t>/</w:t>
+      </w:r>
+      <w:proofErr w:type="spellStart"/>
       <w:r>
         <w:rPr>
           <w:lang w:eastAsia="de-CH"/>
         </w:rPr>
         <w:t>rentner</w:t>
       </w:r>
-      <w:r>
-        <w:rPr>
-          <w:lang w:eastAsia="de-CH"/>
-        </w:rPr>
-        <w:t>/+page.svelte</w:t>
-      </w:r>
+      <w:proofErr w:type="spellEnd"/>
+      <w:r>
+        <w:rPr>
+          <w:lang w:eastAsia="de-CH"/>
+        </w:rPr>
+        <w:t>/+</w:t>
+      </w:r>
+      <w:proofErr w:type="spellStart"/>
+      <w:r>
+        <w:rPr>
+          <w:lang w:eastAsia="de-CH"/>
+        </w:rPr>
+        <w:t>page.svelte</w:t>
+      </w:r>
+      <w:proofErr w:type="spellEnd"/>
     </w:p>
     <w:p>
       <w:pPr>
@@ -2363,7 +2951,21 @@
         <w:rPr>
           <w:lang w:val="fr-CH" w:eastAsia="de-CH"/>
         </w:rPr>
-        <w:t>routes/rentner/+page.</w:t>
+        <w:t>routes/</w:t>
+      </w:r>
+      <w:proofErr w:type="spellStart"/>
+      <w:r>
+        <w:rPr>
+          <w:lang w:val="fr-CH" w:eastAsia="de-CH"/>
+        </w:rPr>
+        <w:t>rentner</w:t>
+      </w:r>
+      <w:proofErr w:type="spellEnd"/>
+      <w:r>
+        <w:rPr>
+          <w:lang w:val="fr-CH" w:eastAsia="de-CH"/>
+        </w:rPr>
+        <w:t>/+page.</w:t>
       </w:r>
       <w:r>
         <w:rPr>
@@ -2412,17 +3014,33 @@
         </w:rPr>
         <w:t>Route: /</w:t>
       </w:r>
+      <w:proofErr w:type="spellStart"/>
       <w:r>
         <w:rPr>
           <w:lang w:eastAsia="de-CH"/>
         </w:rPr>
         <w:t>rentner</w:t>
       </w:r>
-      <w:r>
-        <w:rPr>
-          <w:lang w:eastAsia="de-CH"/>
-        </w:rPr>
-        <w:t>/[rentner_id]</w:t>
+      <w:proofErr w:type="spellEnd"/>
+      <w:r>
+        <w:rPr>
+          <w:lang w:eastAsia="de-CH"/>
+        </w:rPr>
+        <w:t>/[</w:t>
+      </w:r>
+      <w:proofErr w:type="spellStart"/>
+      <w:r>
+        <w:rPr>
+          <w:lang w:eastAsia="de-CH"/>
+        </w:rPr>
+        <w:t>rentner_id</w:t>
+      </w:r>
+      <w:proofErr w:type="spellEnd"/>
+      <w:r>
+        <w:rPr>
+          <w:lang w:eastAsia="de-CH"/>
+        </w:rPr>
+        <w:t>]</w:t>
       </w:r>
     </w:p>
     <w:p>
@@ -2483,7 +3101,49 @@
         <w:rPr>
           <w:lang w:eastAsia="de-CH"/>
         </w:rPr>
-        <w:t>Auf dieser Seite werden alle Rentner aufgelistet. Die Auflistung erfolgt nach einem Aufbau, welches durch die RentnerCard.svelte definiert wurde. Beim Klicken auf den Link wird man auf die Seite /rentner/[rentner_id] weitergeleitet.</w:t>
+        <w:t xml:space="preserve">Auf dieser Seite werden alle Rentner aufgelistet. Die Auflistung erfolgt nach einem Aufbau, welches durch die </w:t>
+      </w:r>
+      <w:proofErr w:type="spellStart"/>
+      <w:r>
+        <w:rPr>
+          <w:lang w:eastAsia="de-CH"/>
+        </w:rPr>
+        <w:t>RentnerCard.svelte</w:t>
+      </w:r>
+      <w:proofErr w:type="spellEnd"/>
+      <w:r>
+        <w:rPr>
+          <w:lang w:eastAsia="de-CH"/>
+        </w:rPr>
+        <w:t xml:space="preserve"> definiert wurde. Beim Klicken auf den Link wird man auf die Seite /</w:t>
+      </w:r>
+      <w:proofErr w:type="spellStart"/>
+      <w:r>
+        <w:rPr>
+          <w:lang w:eastAsia="de-CH"/>
+        </w:rPr>
+        <w:t>rentner</w:t>
+      </w:r>
+      <w:proofErr w:type="spellEnd"/>
+      <w:r>
+        <w:rPr>
+          <w:lang w:eastAsia="de-CH"/>
+        </w:rPr>
+        <w:t>/[</w:t>
+      </w:r>
+      <w:proofErr w:type="spellStart"/>
+      <w:r>
+        <w:rPr>
+          <w:lang w:eastAsia="de-CH"/>
+        </w:rPr>
+        <w:t>rentner_id</w:t>
+      </w:r>
+      <w:proofErr w:type="spellEnd"/>
+      <w:r>
+        <w:rPr>
+          <w:lang w:eastAsia="de-CH"/>
+        </w:rPr>
+        <w:t>] weitergeleitet.</w:t>
       </w:r>
       <w:r>
         <w:rPr>
@@ -2491,12 +3151,14 @@
         </w:rPr>
         <w:t xml:space="preserve"> Beim Klicken auf den «Zurück» Button wird man auf die Seite /</w:t>
       </w:r>
+      <w:proofErr w:type="spellStart"/>
       <w:r>
         <w:rPr>
           <w:lang w:eastAsia="de-CH"/>
         </w:rPr>
         <w:t>rentner</w:t>
       </w:r>
+      <w:proofErr w:type="spellEnd"/>
       <w:r>
         <w:rPr>
           <w:lang w:eastAsia="de-CH"/>
@@ -2549,13 +3211,49 @@
         <w:rPr>
           <w:lang w:eastAsia="de-CH"/>
         </w:rPr>
-        <w:t xml:space="preserve"> Die Buchung wird mittels einer MongoDB Query in der Funktion createBooking</w:t>
-      </w:r>
-      <w:r>
-        <w:rPr>
-          <w:lang w:eastAsia="de-CH"/>
-        </w:rPr>
-        <w:t>(booking) in der Datei lib/db.</w:t>
+        <w:t xml:space="preserve"> Die Buchung wird mittels einer MongoDB Query in der Funktion </w:t>
+      </w:r>
+      <w:proofErr w:type="spellStart"/>
+      <w:r>
+        <w:rPr>
+          <w:lang w:eastAsia="de-CH"/>
+        </w:rPr>
+        <w:t>createBooking</w:t>
+      </w:r>
+      <w:proofErr w:type="spellEnd"/>
+      <w:r>
+        <w:rPr>
+          <w:lang w:eastAsia="de-CH"/>
+        </w:rPr>
+        <w:t>(</w:t>
+      </w:r>
+      <w:proofErr w:type="spellStart"/>
+      <w:r>
+        <w:rPr>
+          <w:lang w:eastAsia="de-CH"/>
+        </w:rPr>
+        <w:t>booking</w:t>
+      </w:r>
+      <w:proofErr w:type="spellEnd"/>
+      <w:r>
+        <w:rPr>
+          <w:lang w:eastAsia="de-CH"/>
+        </w:rPr>
+        <w:t xml:space="preserve">) in der Datei </w:t>
+      </w:r>
+      <w:proofErr w:type="spellStart"/>
+      <w:r>
+        <w:rPr>
+          <w:lang w:eastAsia="de-CH"/>
+        </w:rPr>
+        <w:t>lib</w:t>
+      </w:r>
+      <w:proofErr w:type="spellEnd"/>
+      <w:r>
+        <w:rPr>
+          <w:lang w:eastAsia="de-CH"/>
+        </w:rPr>
+        <w:t>/db.</w:t>
       </w:r>
       <w:r>
         <w:rPr>
@@ -2567,7 +3265,35 @@
         <w:rPr>
           <w:lang w:eastAsia="de-CH"/>
         </w:rPr>
-        <w:t xml:space="preserve"> und in die collection bookings gespeichert</w:t>
+        <w:t xml:space="preserve"> und in die </w:t>
+      </w:r>
+      <w:proofErr w:type="spellStart"/>
+      <w:r>
+        <w:rPr>
+          <w:lang w:eastAsia="de-CH"/>
+        </w:rPr>
+        <w:t>collection</w:t>
+      </w:r>
+      <w:proofErr w:type="spellEnd"/>
+      <w:r>
+        <w:rPr>
+          <w:lang w:eastAsia="de-CH"/>
+        </w:rPr>
+        <w:t xml:space="preserve"> </w:t>
+      </w:r>
+      <w:proofErr w:type="spellStart"/>
+      <w:r>
+        <w:rPr>
+          <w:lang w:eastAsia="de-CH"/>
+        </w:rPr>
+        <w:t>bookings</w:t>
+      </w:r>
+      <w:proofErr w:type="spellEnd"/>
+      <w:r>
+        <w:rPr>
+          <w:lang w:eastAsia="de-CH"/>
+        </w:rPr>
+        <w:t xml:space="preserve"> gespeichert</w:t>
       </w:r>
       <w:r>
         <w:rPr>
@@ -2585,19 +3311,49 @@
         <w:rPr>
           <w:lang w:eastAsia="de-CH"/>
         </w:rPr>
-        <w:t>einer MongoDB-Query in der Funktion findOne(</w:t>
-      </w:r>
+        <w:t xml:space="preserve">einer MongoDB-Query in der Funktion </w:t>
+      </w:r>
+      <w:proofErr w:type="spellStart"/>
+      <w:r>
+        <w:rPr>
+          <w:lang w:eastAsia="de-CH"/>
+        </w:rPr>
+        <w:t>findOne</w:t>
+      </w:r>
+      <w:proofErr w:type="spellEnd"/>
+      <w:r>
+        <w:rPr>
+          <w:lang w:eastAsia="de-CH"/>
+        </w:rPr>
+        <w:t>(</w:t>
+      </w:r>
+      <w:proofErr w:type="spellStart"/>
       <w:r>
         <w:rPr>
           <w:lang w:eastAsia="de-CH"/>
         </w:rPr>
         <w:t>params.rentner_id</w:t>
       </w:r>
-      <w:r>
-        <w:rPr>
-          <w:lang w:eastAsia="de-CH"/>
-        </w:rPr>
-        <w:t>) in der Datei lib/db.js realisiert.</w:t>
+      <w:proofErr w:type="spellEnd"/>
+      <w:r>
+        <w:rPr>
+          <w:lang w:eastAsia="de-CH"/>
+        </w:rPr>
+        <w:t xml:space="preserve">) in der Datei </w:t>
+      </w:r>
+      <w:proofErr w:type="spellStart"/>
+      <w:r>
+        <w:rPr>
+          <w:lang w:eastAsia="de-CH"/>
+        </w:rPr>
+        <w:t>lib</w:t>
+      </w:r>
+      <w:proofErr w:type="spellEnd"/>
+      <w:r>
+        <w:rPr>
+          <w:lang w:eastAsia="de-CH"/>
+        </w:rPr>
+        <w:t>/db.js realisiert.</w:t>
       </w:r>
     </w:p>
     <w:p>
@@ -2631,11 +3387,33 @@
           <w:lang w:eastAsia="de-CH"/>
         </w:rPr>
       </w:pPr>
-      <w:r>
-        <w:rPr>
-          <w:lang w:eastAsia="de-CH"/>
-        </w:rPr>
-        <w:t>Lib/utils/db.</w:t>
+      <w:proofErr w:type="spellStart"/>
+      <w:r>
+        <w:rPr>
+          <w:lang w:eastAsia="de-CH"/>
+        </w:rPr>
+        <w:t>Lib</w:t>
+      </w:r>
+      <w:proofErr w:type="spellEnd"/>
+      <w:r>
+        <w:rPr>
+          <w:lang w:eastAsia="de-CH"/>
+        </w:rPr>
+        <w:t>/</w:t>
+      </w:r>
+      <w:proofErr w:type="spellStart"/>
+      <w:r>
+        <w:rPr>
+          <w:lang w:eastAsia="de-CH"/>
+        </w:rPr>
+        <w:t>utils</w:t>
+      </w:r>
+      <w:proofErr w:type="spellEnd"/>
+      <w:r>
+        <w:rPr>
+          <w:lang w:eastAsia="de-CH"/>
+        </w:rPr>
+        <w:t>/db.</w:t>
       </w:r>
       <w:r>
         <w:rPr>
@@ -2655,12 +3433,42 @@
           <w:lang w:eastAsia="de-CH"/>
         </w:rPr>
       </w:pPr>
-      <w:r>
-        <w:rPr>
-          <w:lang w:eastAsia="de-CH"/>
-        </w:rPr>
-        <w:t>lib/components/RentnerCard.svelte</w:t>
-      </w:r>
+      <w:proofErr w:type="spellStart"/>
+      <w:r>
+        <w:rPr>
+          <w:lang w:eastAsia="de-CH"/>
+        </w:rPr>
+        <w:t>lib</w:t>
+      </w:r>
+      <w:proofErr w:type="spellEnd"/>
+      <w:r>
+        <w:rPr>
+          <w:lang w:eastAsia="de-CH"/>
+        </w:rPr>
+        <w:t>/</w:t>
+      </w:r>
+      <w:proofErr w:type="spellStart"/>
+      <w:r>
+        <w:rPr>
+          <w:lang w:eastAsia="de-CH"/>
+        </w:rPr>
+        <w:t>components</w:t>
+      </w:r>
+      <w:proofErr w:type="spellEnd"/>
+      <w:r>
+        <w:rPr>
+          <w:lang w:eastAsia="de-CH"/>
+        </w:rPr>
+        <w:t>/</w:t>
+      </w:r>
+      <w:proofErr w:type="spellStart"/>
+      <w:r>
+        <w:rPr>
+          <w:lang w:eastAsia="de-CH"/>
+        </w:rPr>
+        <w:t>RentnerCard.svelte</w:t>
+      </w:r>
+      <w:proofErr w:type="spellEnd"/>
     </w:p>
     <w:p>
       <w:pPr>
@@ -2691,30 +3499,62 @@
           <w:lang w:val="fr-CH" w:eastAsia="de-CH"/>
         </w:rPr>
       </w:pPr>
-      <w:r>
-        <w:rPr>
-          <w:lang w:eastAsia="de-CH"/>
-        </w:rPr>
-        <w:t>routes/</w:t>
-      </w:r>
+      <w:proofErr w:type="spellStart"/>
+      <w:r>
+        <w:rPr>
+          <w:lang w:eastAsia="de-CH"/>
+        </w:rPr>
+        <w:t>routes</w:t>
+      </w:r>
+      <w:proofErr w:type="spellEnd"/>
+      <w:r>
+        <w:rPr>
+          <w:lang w:eastAsia="de-CH"/>
+        </w:rPr>
+        <w:t>/</w:t>
+      </w:r>
+      <w:proofErr w:type="spellStart"/>
       <w:r>
         <w:rPr>
           <w:lang w:eastAsia="de-CH"/>
         </w:rPr>
         <w:t>rentner</w:t>
       </w:r>
-      <w:r>
-        <w:rPr>
-          <w:lang w:eastAsia="de-CH"/>
-        </w:rPr>
-        <w:t>/[rentner_id]</w:t>
-      </w:r>
-      <w:r>
-        <w:rPr>
-          <w:lang w:eastAsia="de-CH"/>
-        </w:rPr>
-        <w:t>/+page.svelte</w:t>
-      </w:r>
+      <w:proofErr w:type="spellEnd"/>
+      <w:r>
+        <w:rPr>
+          <w:lang w:eastAsia="de-CH"/>
+        </w:rPr>
+        <w:t>/[</w:t>
+      </w:r>
+      <w:proofErr w:type="spellStart"/>
+      <w:r>
+        <w:rPr>
+          <w:lang w:eastAsia="de-CH"/>
+        </w:rPr>
+        <w:t>rentner_id</w:t>
+      </w:r>
+      <w:proofErr w:type="spellEnd"/>
+      <w:r>
+        <w:rPr>
+          <w:lang w:eastAsia="de-CH"/>
+        </w:rPr>
+        <w:t>]</w:t>
+      </w:r>
+      <w:r>
+        <w:rPr>
+          <w:lang w:eastAsia="de-CH"/>
+        </w:rPr>
+        <w:t>/+</w:t>
+      </w:r>
+      <w:proofErr w:type="spellStart"/>
+      <w:r>
+        <w:rPr>
+          <w:lang w:eastAsia="de-CH"/>
+        </w:rPr>
+        <w:t>page.svelte</w:t>
+      </w:r>
+      <w:proofErr w:type="spellEnd"/>
     </w:p>
     <w:p>
       <w:pPr>
@@ -2731,13 +3571,35 @@
         <w:rPr>
           <w:lang w:val="fr-CH" w:eastAsia="de-CH"/>
         </w:rPr>
-        <w:t>routes/rentner</w:t>
-      </w:r>
-      <w:r>
-        <w:rPr>
-          <w:lang w:eastAsia="de-CH"/>
-        </w:rPr>
-        <w:t>/[rentner_id]/</w:t>
+        <w:t>routes/</w:t>
+      </w:r>
+      <w:proofErr w:type="spellStart"/>
+      <w:r>
+        <w:rPr>
+          <w:lang w:val="fr-CH" w:eastAsia="de-CH"/>
+        </w:rPr>
+        <w:t>rentner</w:t>
+      </w:r>
+      <w:proofErr w:type="spellEnd"/>
+      <w:r>
+        <w:rPr>
+          <w:lang w:eastAsia="de-CH"/>
+        </w:rPr>
+        <w:t>/[</w:t>
+      </w:r>
+      <w:proofErr w:type="spellStart"/>
+      <w:r>
+        <w:rPr>
+          <w:lang w:eastAsia="de-CH"/>
+        </w:rPr>
+        <w:t>rentner_id</w:t>
+      </w:r>
+      <w:proofErr w:type="spellEnd"/>
+      <w:r>
+        <w:rPr>
+          <w:lang w:eastAsia="de-CH"/>
+        </w:rPr>
+        <w:t>]/</w:t>
       </w:r>
       <w:r>
         <w:rPr>
@@ -2797,12 +3659,14 @@
         </w:rPr>
         <w:t>Auf der Seite /</w:t>
       </w:r>
+      <w:proofErr w:type="spellStart"/>
       <w:r>
         <w:rPr>
           <w:lang w:eastAsia="de-CH"/>
         </w:rPr>
         <w:t>login</w:t>
       </w:r>
+      <w:proofErr w:type="spellEnd"/>
       <w:r>
         <w:rPr>
           <w:lang w:eastAsia="de-CH"/>
@@ -2825,7 +3689,49 @@
         <w:rPr>
           <w:lang w:eastAsia="de-CH"/>
         </w:rPr>
-        <w:t xml:space="preserve"> Dies wurde mit einem Formular und einer MongoDB-Query in der Funktion loginUser(email, password) in der Datei lib/db.js realisiert.</w:t>
+        <w:t xml:space="preserve"> Dies wurde mit einem Formular und einer MongoDB-Query in der Funktion </w:t>
+      </w:r>
+      <w:proofErr w:type="spellStart"/>
+      <w:r>
+        <w:rPr>
+          <w:lang w:eastAsia="de-CH"/>
+        </w:rPr>
+        <w:t>loginUser</w:t>
+      </w:r>
+      <w:proofErr w:type="spellEnd"/>
+      <w:r>
+        <w:rPr>
+          <w:lang w:eastAsia="de-CH"/>
+        </w:rPr>
+        <w:t xml:space="preserve">(email, </w:t>
+      </w:r>
+      <w:proofErr w:type="spellStart"/>
+      <w:r>
+        <w:rPr>
+          <w:lang w:eastAsia="de-CH"/>
+        </w:rPr>
+        <w:t>password</w:t>
+      </w:r>
+      <w:proofErr w:type="spellEnd"/>
+      <w:r>
+        <w:rPr>
+          <w:lang w:eastAsia="de-CH"/>
+        </w:rPr>
+        <w:t xml:space="preserve">) in der Datei </w:t>
+      </w:r>
+      <w:proofErr w:type="spellStart"/>
+      <w:r>
+        <w:rPr>
+          <w:lang w:eastAsia="de-CH"/>
+        </w:rPr>
+        <w:t>lib</w:t>
+      </w:r>
+      <w:proofErr w:type="spellEnd"/>
+      <w:r>
+        <w:rPr>
+          <w:lang w:eastAsia="de-CH"/>
+        </w:rPr>
+        <w:t>/db.js realisiert.</w:t>
       </w:r>
     </w:p>
     <w:p>
@@ -2852,11 +3758,19 @@
           <w:lang w:eastAsia="de-CH"/>
         </w:rPr>
       </w:pPr>
-      <w:r>
-        <w:rPr>
-          <w:lang w:eastAsia="de-CH"/>
-        </w:rPr>
-        <w:t>lib/db.js</w:t>
+      <w:proofErr w:type="spellStart"/>
+      <w:r>
+        <w:rPr>
+          <w:lang w:eastAsia="de-CH"/>
+        </w:rPr>
+        <w:t>lib</w:t>
+      </w:r>
+      <w:proofErr w:type="spellEnd"/>
+      <w:r>
+        <w:rPr>
+          <w:lang w:eastAsia="de-CH"/>
+        </w:rPr>
+        <w:t>/db.js</w:t>
       </w:r>
     </w:p>
     <w:p>
@@ -2870,24 +3784,42 @@
           <w:lang w:eastAsia="de-CH"/>
         </w:rPr>
       </w:pPr>
-      <w:r>
-        <w:rPr>
-          <w:lang w:eastAsia="de-CH"/>
-        </w:rPr>
-        <w:t>routes/</w:t>
-      </w:r>
+      <w:proofErr w:type="spellStart"/>
+      <w:r>
+        <w:rPr>
+          <w:lang w:eastAsia="de-CH"/>
+        </w:rPr>
+        <w:t>routes</w:t>
+      </w:r>
+      <w:proofErr w:type="spellEnd"/>
+      <w:r>
+        <w:rPr>
+          <w:lang w:eastAsia="de-CH"/>
+        </w:rPr>
+        <w:t>/</w:t>
+      </w:r>
+      <w:proofErr w:type="spellStart"/>
       <w:r>
         <w:rPr>
           <w:lang w:eastAsia="de-CH"/>
         </w:rPr>
         <w:t>login</w:t>
       </w:r>
-      <w:r>
-        <w:rPr>
-          <w:lang w:eastAsia="de-CH"/>
-        </w:rPr>
-        <w:t>/+page.svelte</w:t>
-      </w:r>
+      <w:proofErr w:type="spellEnd"/>
+      <w:r>
+        <w:rPr>
+          <w:lang w:eastAsia="de-CH"/>
+        </w:rPr>
+        <w:t>/+</w:t>
+      </w:r>
+      <w:proofErr w:type="spellStart"/>
+      <w:r>
+        <w:rPr>
+          <w:lang w:eastAsia="de-CH"/>
+        </w:rPr>
+        <w:t>page.svelte</w:t>
+      </w:r>
+      <w:proofErr w:type="spellEnd"/>
     </w:p>
     <w:p>
       <w:pPr>
@@ -2945,11 +3877,61 @@
         </w:rPr>
         <w:t>Auf der Seite /</w:t>
       </w:r>
-      <w:r>
-        <w:rPr>
-          <w:lang w:eastAsia="de-CH"/>
-        </w:rPr>
-        <w:t>register/client oder /register/rentner Seiten</w:t>
+      <w:proofErr w:type="spellStart"/>
+      <w:r>
+        <w:rPr>
+          <w:lang w:eastAsia="de-CH"/>
+        </w:rPr>
+        <w:t>register</w:t>
+      </w:r>
+      <w:proofErr w:type="spellEnd"/>
+      <w:r>
+        <w:rPr>
+          <w:lang w:eastAsia="de-CH"/>
+        </w:rPr>
+        <w:t>/</w:t>
+      </w:r>
+      <w:proofErr w:type="spellStart"/>
+      <w:r>
+        <w:rPr>
+          <w:lang w:eastAsia="de-CH"/>
+        </w:rPr>
+        <w:t>client</w:t>
+      </w:r>
+      <w:proofErr w:type="spellEnd"/>
+      <w:r>
+        <w:rPr>
+          <w:lang w:eastAsia="de-CH"/>
+        </w:rPr>
+        <w:t xml:space="preserve"> oder /</w:t>
+      </w:r>
+      <w:proofErr w:type="spellStart"/>
+      <w:r>
+        <w:rPr>
+          <w:lang w:eastAsia="de-CH"/>
+        </w:rPr>
+        <w:t>register</w:t>
+      </w:r>
+      <w:proofErr w:type="spellEnd"/>
+      <w:r>
+        <w:rPr>
+          <w:lang w:eastAsia="de-CH"/>
+        </w:rPr>
+        <w:t>/</w:t>
+      </w:r>
+      <w:proofErr w:type="spellStart"/>
+      <w:r>
+        <w:rPr>
+          <w:lang w:eastAsia="de-CH"/>
+        </w:rPr>
+        <w:t>rentner</w:t>
+      </w:r>
+      <w:proofErr w:type="spellEnd"/>
+      <w:r>
+        <w:rPr>
+          <w:lang w:eastAsia="de-CH"/>
+        </w:rPr>
+        <w:t xml:space="preserve"> Seiten</w:t>
       </w:r>
       <w:r>
         <w:rPr>
@@ -2961,25 +3943,69 @@
         <w:rPr>
           <w:lang w:eastAsia="de-CH"/>
         </w:rPr>
-        <w:t>registrieren und einen Account erstellen, mittels welchem man sich anschliessend auf der Login-Seite (/login) anmelden kann.</w:t>
-      </w:r>
-      <w:r>
-        <w:rPr>
-          <w:lang w:eastAsia="de-CH"/>
-        </w:rPr>
-        <w:t xml:space="preserve"> Dies wurde mit einem Formular und einer MongoDB-Query in der Funktion createUser(</w:t>
-      </w:r>
+        <w:t>registrieren und einen Account erstellen, mittels welchem man sich anschliessend auf der Login-Seite (/</w:t>
+      </w:r>
+      <w:proofErr w:type="spellStart"/>
+      <w:r>
+        <w:rPr>
+          <w:lang w:eastAsia="de-CH"/>
+        </w:rPr>
+        <w:t>login</w:t>
+      </w:r>
+      <w:proofErr w:type="spellEnd"/>
+      <w:r>
+        <w:rPr>
+          <w:lang w:eastAsia="de-CH"/>
+        </w:rPr>
+        <w:t>) anmelden kann.</w:t>
+      </w:r>
+      <w:r>
+        <w:rPr>
+          <w:lang w:eastAsia="de-CH"/>
+        </w:rPr>
+        <w:t xml:space="preserve"> Dies wurde mit einem Formular und einer MongoDB-Query in der Funktion </w:t>
+      </w:r>
+      <w:proofErr w:type="spellStart"/>
+      <w:r>
+        <w:rPr>
+          <w:lang w:eastAsia="de-CH"/>
+        </w:rPr>
+        <w:t>createUser</w:t>
+      </w:r>
+      <w:proofErr w:type="spellEnd"/>
+      <w:r>
+        <w:rPr>
+          <w:lang w:eastAsia="de-CH"/>
+        </w:rPr>
+        <w:t>(</w:t>
+      </w:r>
+      <w:proofErr w:type="spellStart"/>
       <w:r>
         <w:rPr>
           <w:lang w:eastAsia="de-CH"/>
         </w:rPr>
         <w:t>user</w:t>
       </w:r>
-      <w:r>
-        <w:rPr>
-          <w:lang w:eastAsia="de-CH"/>
-        </w:rPr>
-        <w:t>) in der Datei lib/db.js realisiert.</w:t>
+      <w:proofErr w:type="spellEnd"/>
+      <w:r>
+        <w:rPr>
+          <w:lang w:eastAsia="de-CH"/>
+        </w:rPr>
+        <w:t xml:space="preserve">) in der Datei </w:t>
+      </w:r>
+      <w:proofErr w:type="spellStart"/>
+      <w:r>
+        <w:rPr>
+          <w:lang w:eastAsia="de-CH"/>
+        </w:rPr>
+        <w:t>lib</w:t>
+      </w:r>
+      <w:proofErr w:type="spellEnd"/>
+      <w:r>
+        <w:rPr>
+          <w:lang w:eastAsia="de-CH"/>
+        </w:rPr>
+        <w:t>/db.js realisiert.</w:t>
       </w:r>
     </w:p>
     <w:p>
@@ -3006,11 +4032,19 @@
           <w:lang w:eastAsia="de-CH"/>
         </w:rPr>
       </w:pPr>
-      <w:r>
-        <w:rPr>
-          <w:lang w:eastAsia="de-CH"/>
-        </w:rPr>
-        <w:t>lib/db.js</w:t>
+      <w:proofErr w:type="spellStart"/>
+      <w:r>
+        <w:rPr>
+          <w:lang w:eastAsia="de-CH"/>
+        </w:rPr>
+        <w:t>lib</w:t>
+      </w:r>
+      <w:proofErr w:type="spellEnd"/>
+      <w:r>
+        <w:rPr>
+          <w:lang w:eastAsia="de-CH"/>
+        </w:rPr>
+        <w:t>/db.js</w:t>
       </w:r>
     </w:p>
     <w:p>
@@ -3028,8 +4062,30 @@
         <w:rPr>
           <w:lang w:val="fr-CH" w:eastAsia="de-CH"/>
         </w:rPr>
-        <w:t>routes/register/+page.svelte</w:t>
-      </w:r>
+        <w:t>routes/</w:t>
+      </w:r>
+      <w:proofErr w:type="spellStart"/>
+      <w:r>
+        <w:rPr>
+          <w:lang w:val="fr-CH" w:eastAsia="de-CH"/>
+        </w:rPr>
+        <w:t>register</w:t>
+      </w:r>
+      <w:proofErr w:type="spellEnd"/>
+      <w:r>
+        <w:rPr>
+          <w:lang w:val="fr-CH" w:eastAsia="de-CH"/>
+        </w:rPr>
+        <w:t>/+</w:t>
+      </w:r>
+      <w:proofErr w:type="spellStart"/>
+      <w:r>
+        <w:rPr>
+          <w:lang w:val="fr-CH" w:eastAsia="de-CH"/>
+        </w:rPr>
+        <w:t>page.svelte</w:t>
+      </w:r>
+      <w:proofErr w:type="spellEnd"/>
     </w:p>
     <w:p>
       <w:pPr>
@@ -3048,12 +4104,14 @@
         </w:rPr>
         <w:t>routes/</w:t>
       </w:r>
+      <w:proofErr w:type="spellStart"/>
       <w:r>
         <w:rPr>
           <w:lang w:val="fr-CH" w:eastAsia="de-CH"/>
         </w:rPr>
         <w:t>register</w:t>
       </w:r>
+      <w:proofErr w:type="spellEnd"/>
       <w:r>
         <w:rPr>
           <w:lang w:val="fr-CH" w:eastAsia="de-CH"/>
@@ -3064,8 +4122,16 @@
         <w:rPr>
           <w:lang w:val="fr-CH" w:eastAsia="de-CH"/>
         </w:rPr>
-        <w:t>/+page.svelte</w:t>
-      </w:r>
+        <w:t>/+</w:t>
+      </w:r>
+      <w:proofErr w:type="spellStart"/>
+      <w:r>
+        <w:rPr>
+          <w:lang w:val="fr-CH" w:eastAsia="de-CH"/>
+        </w:rPr>
+        <w:t>page.svelte</w:t>
+      </w:r>
+      <w:proofErr w:type="spellEnd"/>
     </w:p>
     <w:p>
       <w:pPr>
@@ -3084,12 +4150,14 @@
         </w:rPr>
         <w:t>routes/</w:t>
       </w:r>
+      <w:proofErr w:type="spellStart"/>
       <w:r>
         <w:rPr>
           <w:lang w:val="fr-CH" w:eastAsia="de-CH"/>
         </w:rPr>
         <w:t>register</w:t>
       </w:r>
+      <w:proofErr w:type="spellEnd"/>
       <w:r>
         <w:rPr>
           <w:lang w:val="fr-CH" w:eastAsia="de-CH"/>
@@ -3118,20 +4186,44 @@
         <w:rPr>
           <w:lang w:val="fr-CH" w:eastAsia="de-CH"/>
         </w:rPr>
-        <w:t>routes/register/</w:t>
-      </w:r>
+        <w:t>routes/</w:t>
+      </w:r>
+      <w:proofErr w:type="spellStart"/>
       <w:r>
         <w:rPr>
           <w:lang w:val="fr-CH" w:eastAsia="de-CH"/>
         </w:rPr>
+        <w:t>register</w:t>
+      </w:r>
+      <w:proofErr w:type="spellEnd"/>
+      <w:r>
+        <w:rPr>
+          <w:lang w:val="fr-CH" w:eastAsia="de-CH"/>
+        </w:rPr>
+        <w:t>/</w:t>
+      </w:r>
+      <w:proofErr w:type="spellStart"/>
+      <w:r>
+        <w:rPr>
+          <w:lang w:val="fr-CH" w:eastAsia="de-CH"/>
+        </w:rPr>
         <w:t>rentner</w:t>
       </w:r>
+      <w:proofErr w:type="spellEnd"/>
       <w:r>
         <w:rPr>
           <w:lang w:val="fr-CH" w:eastAsia="de-CH"/>
         </w:rPr>
-        <w:t>/+page.svelte</w:t>
-      </w:r>
+        <w:t>/+</w:t>
+      </w:r>
+      <w:proofErr w:type="spellStart"/>
+      <w:r>
+        <w:rPr>
+          <w:lang w:val="fr-CH" w:eastAsia="de-CH"/>
+        </w:rPr>
+        <w:t>page.svelte</w:t>
+      </w:r>
+      <w:proofErr w:type="spellEnd"/>
     </w:p>
     <w:p>
       <w:pPr>
@@ -3148,14 +4240,30 @@
         <w:rPr>
           <w:lang w:val="fr-CH" w:eastAsia="de-CH"/>
         </w:rPr>
-        <w:t>routes/register/</w:t>
-      </w:r>
+        <w:t>routes/</w:t>
+      </w:r>
+      <w:proofErr w:type="spellStart"/>
       <w:r>
         <w:rPr>
           <w:lang w:val="fr-CH" w:eastAsia="de-CH"/>
         </w:rPr>
+        <w:t>register</w:t>
+      </w:r>
+      <w:proofErr w:type="spellEnd"/>
+      <w:r>
+        <w:rPr>
+          <w:lang w:val="fr-CH" w:eastAsia="de-CH"/>
+        </w:rPr>
+        <w:t>/</w:t>
+      </w:r>
+      <w:proofErr w:type="spellStart"/>
+      <w:r>
+        <w:rPr>
+          <w:lang w:val="fr-CH" w:eastAsia="de-CH"/>
+        </w:rPr>
         <w:t>rentner</w:t>
       </w:r>
+      <w:proofErr w:type="spellEnd"/>
       <w:r>
         <w:rPr>
           <w:lang w:val="fr-CH" w:eastAsia="de-CH"/>
@@ -3184,7 +4292,21 @@
         <w:rPr>
           <w:lang w:eastAsia="de-CH"/>
         </w:rPr>
-        <w:t>Auf der Seite /profile kann man s</w:t>
+        <w:t>Auf der Seite /</w:t>
+      </w:r>
+      <w:proofErr w:type="spellStart"/>
+      <w:r>
+        <w:rPr>
+          <w:lang w:eastAsia="de-CH"/>
+        </w:rPr>
+        <w:t>profile</w:t>
+      </w:r>
+      <w:proofErr w:type="spellEnd"/>
+      <w:r>
+        <w:rPr>
+          <w:lang w:eastAsia="de-CH"/>
+        </w:rPr>
+        <w:t xml:space="preserve"> kann man s</w:t>
       </w:r>
       <w:r>
         <w:rPr>
@@ -3234,29 +4356,47 @@
         </w:rPr>
         <w:t xml:space="preserve"> einer MongoDB-Query in der Funktion </w:t>
       </w:r>
+      <w:proofErr w:type="spellStart"/>
       <w:r>
         <w:rPr>
           <w:lang w:eastAsia="de-CH"/>
         </w:rPr>
         <w:t>deleteUser</w:t>
       </w:r>
+      <w:proofErr w:type="spellEnd"/>
       <w:r>
         <w:rPr>
           <w:lang w:eastAsia="de-CH"/>
         </w:rPr>
         <w:t>(</w:t>
       </w:r>
+      <w:proofErr w:type="spellStart"/>
       <w:r>
         <w:rPr>
           <w:lang w:eastAsia="de-CH"/>
         </w:rPr>
         <w:t>userId</w:t>
       </w:r>
-      <w:r>
-        <w:rPr>
-          <w:lang w:eastAsia="de-CH"/>
-        </w:rPr>
-        <w:t>) in der Datei lib/db.js realisiert.</w:t>
+      <w:proofErr w:type="spellEnd"/>
+      <w:r>
+        <w:rPr>
+          <w:lang w:eastAsia="de-CH"/>
+        </w:rPr>
+        <w:t xml:space="preserve">) in der Datei </w:t>
+      </w:r>
+      <w:proofErr w:type="spellStart"/>
+      <w:r>
+        <w:rPr>
+          <w:lang w:eastAsia="de-CH"/>
+        </w:rPr>
+        <w:t>lib</w:t>
+      </w:r>
+      <w:proofErr w:type="spellEnd"/>
+      <w:r>
+        <w:rPr>
+          <w:lang w:eastAsia="de-CH"/>
+        </w:rPr>
+        <w:t>/db.js realisiert.</w:t>
       </w:r>
     </w:p>
     <w:p>
@@ -3283,11 +4423,19 @@
           <w:lang w:eastAsia="de-CH"/>
         </w:rPr>
       </w:pPr>
-      <w:r>
-        <w:rPr>
-          <w:lang w:eastAsia="de-CH"/>
-        </w:rPr>
-        <w:t>lib/db.js</w:t>
+      <w:proofErr w:type="spellStart"/>
+      <w:r>
+        <w:rPr>
+          <w:lang w:eastAsia="de-CH"/>
+        </w:rPr>
+        <w:t>lib</w:t>
+      </w:r>
+      <w:proofErr w:type="spellEnd"/>
+      <w:r>
+        <w:rPr>
+          <w:lang w:eastAsia="de-CH"/>
+        </w:rPr>
+        <w:t>/db.js</w:t>
       </w:r>
     </w:p>
     <w:p>
@@ -3301,24 +4449,42 @@
           <w:lang w:eastAsia="de-CH"/>
         </w:rPr>
       </w:pPr>
-      <w:r>
-        <w:rPr>
-          <w:lang w:eastAsia="de-CH"/>
-        </w:rPr>
-        <w:t>routes/</w:t>
-      </w:r>
+      <w:proofErr w:type="spellStart"/>
+      <w:r>
+        <w:rPr>
+          <w:lang w:eastAsia="de-CH"/>
+        </w:rPr>
+        <w:t>routes</w:t>
+      </w:r>
+      <w:proofErr w:type="spellEnd"/>
+      <w:r>
+        <w:rPr>
+          <w:lang w:eastAsia="de-CH"/>
+        </w:rPr>
+        <w:t>/</w:t>
+      </w:r>
+      <w:proofErr w:type="spellStart"/>
       <w:r>
         <w:rPr>
           <w:lang w:eastAsia="de-CH"/>
         </w:rPr>
         <w:t>profile</w:t>
       </w:r>
-      <w:r>
-        <w:rPr>
-          <w:lang w:eastAsia="de-CH"/>
-        </w:rPr>
-        <w:t>/+page.svelte</w:t>
-      </w:r>
+      <w:proofErr w:type="spellEnd"/>
+      <w:r>
+        <w:rPr>
+          <w:lang w:eastAsia="de-CH"/>
+        </w:rPr>
+        <w:t>/+</w:t>
+      </w:r>
+      <w:proofErr w:type="spellStart"/>
+      <w:r>
+        <w:rPr>
+          <w:lang w:eastAsia="de-CH"/>
+        </w:rPr>
+        <w:t>page.svelte</w:t>
+      </w:r>
+      <w:proofErr w:type="spellEnd"/>
     </w:p>
     <w:p>
       <w:pPr>

</xml_diff>